<commit_message>
removed ordered data tuple
</commit_message>
<xml_diff>
--- a/imagetotexttests/pythoncode/opencv/OutputDocuments4/pg_10_P6_English_2019_CA1_CHIJ.docx
+++ b/imagetotexttests/pythoncode/opencv/OutputDocuments4/pg_10_P6_English_2019_CA1_CHIJ.docx
@@ -6,8 +6,80 @@
       <w:r>
         <w:drawing>
           <wp:inline xmlns:a="http://schemas.openxmlformats.org/drawingml/2006/main" xmlns:pic="http://schemas.openxmlformats.org/drawingml/2006/picture">
-            <wp:extent cx="4572000" cy="5241285"/>
+            <wp:extent cx="4572000" cy="284928"/>
             <wp:docPr id="1" name="Picture 1"/>
+            <wp:cNvGraphicFramePr>
+              <a:graphicFrameLocks noChangeAspect="1"/>
+            </wp:cNvGraphicFramePr>
+            <a:graphic>
+              <a:graphicData uri="http://schemas.openxmlformats.org/drawingml/2006/picture">
+                <pic:pic>
+                  <pic:nvPicPr>
+                    <pic:cNvPr id="0" name="2.jpg"/>
+                    <pic:cNvPicPr/>
+                  </pic:nvPicPr>
+                  <pic:blipFill>
+                    <a:blip r:embed="rId9"/>
+                    <a:stretch>
+                      <a:fillRect/>
+                    </a:stretch>
+                  </pic:blipFill>
+                  <pic:spPr>
+                    <a:xfrm>
+                      <a:off x="0" y="0"/>
+                      <a:ext cx="4572000" cy="284928"/>
+                    </a:xfrm>
+                    <a:prstGeom prst="rect"/>
+                  </pic:spPr>
+                </pic:pic>
+              </a:graphicData>
+            </a:graphic>
+          </wp:inline>
+        </w:drawing>
+      </w:r>
+    </w:p>
+    <w:p>
+      <w:r>
+        <w:drawing>
+          <wp:inline xmlns:a="http://schemas.openxmlformats.org/drawingml/2006/main" xmlns:pic="http://schemas.openxmlformats.org/drawingml/2006/picture">
+            <wp:extent cx="4572000" cy="243793"/>
+            <wp:docPr id="2" name="Picture 2"/>
+            <wp:cNvGraphicFramePr>
+              <a:graphicFrameLocks noChangeAspect="1"/>
+            </wp:cNvGraphicFramePr>
+            <a:graphic>
+              <a:graphicData uri="http://schemas.openxmlformats.org/drawingml/2006/picture">
+                <pic:pic>
+                  <pic:nvPicPr>
+                    <pic:cNvPr id="0" name="1.jpg"/>
+                    <pic:cNvPicPr/>
+                  </pic:nvPicPr>
+                  <pic:blipFill>
+                    <a:blip r:embed="rId10"/>
+                    <a:stretch>
+                      <a:fillRect/>
+                    </a:stretch>
+                  </pic:blipFill>
+                  <pic:spPr>
+                    <a:xfrm>
+                      <a:off x="0" y="0"/>
+                      <a:ext cx="4572000" cy="243793"/>
+                    </a:xfrm>
+                    <a:prstGeom prst="rect"/>
+                  </pic:spPr>
+                </pic:pic>
+              </a:graphicData>
+            </a:graphic>
+          </wp:inline>
+        </w:drawing>
+      </w:r>
+    </w:p>
+    <w:p>
+      <w:r>
+        <w:drawing>
+          <wp:inline xmlns:a="http://schemas.openxmlformats.org/drawingml/2006/main" xmlns:pic="http://schemas.openxmlformats.org/drawingml/2006/picture">
+            <wp:extent cx="4572000" cy="829901"/>
+            <wp:docPr id="3" name="Picture 3"/>
             <wp:cNvGraphicFramePr>
               <a:graphicFrameLocks noChangeAspect="1"/>
             </wp:cNvGraphicFramePr>
@@ -19,7 +91,7 @@
                     <pic:cNvPicPr/>
                   </pic:nvPicPr>
                   <pic:blipFill>
-                    <a:blip r:embed="rId9"/>
+                    <a:blip r:embed="rId11"/>
                     <a:stretch>
                       <a:fillRect/>
                     </a:stretch>
@@ -27,7 +99,7 @@
                   <pic:spPr>
                     <a:xfrm>
                       <a:off x="0" y="0"/>
-                      <a:ext cx="4572000" cy="5241285"/>
+                      <a:ext cx="4572000" cy="829901"/>
                     </a:xfrm>
                     <a:prstGeom prst="rect"/>
                   </pic:spPr>

</xml_diff>